<commit_message>
add word fix 1
</commit_message>
<xml_diff>
--- a/таблицы.docx
+++ b/таблицы.docx
@@ -10,6 +10,8 @@
           <w:szCs w:val="24"/>
         </w:rPr>
       </w:pPr>
+      <w:bookmarkStart w:id="0" w:name="_GoBack"/>
+      <w:bookmarkEnd w:id="0"/>
       <w:r>
         <w:rPr>
           <w:rFonts w:ascii="Times New Roman" w:hAnsi="Times New Roman" w:cs="Times New Roman"/>
@@ -1096,17 +1098,7 @@
           <w:sz w:val="28"/>
           <w:szCs w:val="28"/>
         </w:rPr>
-        <w:t>Рисунок 1 – Павел Воля говорит п</w:t>
-      </w:r>
-      <w:bookmarkStart w:id="0" w:name="_GoBack"/>
-      <w:bookmarkEnd w:id="0"/>
-      <w:r>
-        <w:rPr>
-          <w:rFonts w:ascii="Times New Roman" w:hAnsi="Times New Roman" w:cs="Times New Roman"/>
-          <w:sz w:val="28"/>
-          <w:szCs w:val="28"/>
-        </w:rPr>
-        <w:t>опулистский бред опять</w:t>
+        <w:t>Рисунок 1 – Павел Воля говорит популистский бред опять</w:t>
       </w:r>
     </w:p>
     <w:sectPr>
@@ -1520,6 +1512,7 @@
   <w:style w:type="character" w:default="1" w:styleId="a0">
     <w:name w:val="Default Paragraph Font"/>
     <w:uiPriority w:val="1"/>
+    <w:semiHidden/>
     <w:unhideWhenUsed/>
   </w:style>
   <w:style w:type="table" w:default="1" w:styleId="a1">
@@ -1865,7 +1858,7 @@
 </file>
 
 <file path=customXml/itemProps1.xml><?xml version="1.0" encoding="utf-8"?>
-<ds:datastoreItem xmlns:ds="http://schemas.openxmlformats.org/officeDocument/2006/customXml" ds:itemID="{67E42149-5153-4EFC-8198-AE233F61FC34}">
+<ds:datastoreItem xmlns:ds="http://schemas.openxmlformats.org/officeDocument/2006/customXml" ds:itemID="{62487D60-9CD8-4E6D-81EE-10870976F2E3}">
   <ds:schemaRefs>
     <ds:schemaRef ds:uri="http://schemas.openxmlformats.org/officeDocument/2006/bibliography"/>
   </ds:schemaRefs>

</xml_diff>